<commit_message>
Changed some text and the image.
git-svn-id: svn+ssh://localhost/home/pcb/svn@303 265e18a8-33ca-405d-8757-c40a9e3cabe4
</commit_message>
<xml_diff>
--- a/Recruitment/Welcome to BlueSat.docx
+++ b/Recruitment/Welcome to BlueSat.docx
@@ -1,6 +1,6 @@
 
 <file path=word/document.xml><?xml version="1.0" encoding="utf-8"?>
-<w:document xmlns:ve="http://schemas.openxmlformats.org/markup-compatibility/2006" xmlns:o="urn:schemas-microsoft-com:office:office" xmlns:r="http://schemas.openxmlformats.org/officeDocument/2006/relationships" xmlns:m="http://schemas.openxmlformats.org/officeDocument/2006/math" xmlns:v="urn:schemas-microsoft-com:vml" xmlns:wp="http://schemas.openxmlformats.org/drawingml/2006/wordprocessingDrawing" xmlns:w10="urn:schemas-microsoft-com:office:word" xmlns:w="http://schemas.openxmlformats.org/wordprocessingml/2006/main" xmlns:wne="http://schemas.microsoft.com/office/word/2006/wordml">
+<w:document xmlns:wpc="http://schemas.microsoft.com/office/word/2010/wordprocessingCanvas" xmlns:mc="http://schemas.openxmlformats.org/markup-compatibility/2006" xmlns:o="urn:schemas-microsoft-com:office:office" xmlns:r="http://schemas.openxmlformats.org/officeDocument/2006/relationships" xmlns:m="http://schemas.openxmlformats.org/officeDocument/2006/math" xmlns:v="urn:schemas-microsoft-com:vml" xmlns:wp14="http://schemas.microsoft.com/office/word/2010/wordprocessingDrawing" xmlns:wp="http://schemas.openxmlformats.org/drawingml/2006/wordprocessingDrawing" xmlns:w10="urn:schemas-microsoft-com:office:word" xmlns:w="http://schemas.openxmlformats.org/wordprocessingml/2006/main" xmlns:w14="http://schemas.microsoft.com/office/word/2010/wordml" xmlns:wpg="http://schemas.microsoft.com/office/word/2010/wordprocessingGroup" xmlns:wpi="http://schemas.microsoft.com/office/word/2010/wordprocessingInk" xmlns:wne="http://schemas.microsoft.com/office/word/2006/wordml" xmlns:wps="http://schemas.microsoft.com/office/word/2010/wordprocessingShape" mc:Ignorable="w14 wp14">
   <w:body>
     <w:p>
       <w:pPr>
@@ -14,37 +14,33 @@
       </w:pPr>
       <w:r>
         <w:rPr>
+          <w:caps/>
           <w:noProof/>
-          <w:szCs w:val="24"/>
-          <w:lang w:val="en-AU" w:eastAsia="en-AU"/>
+          <w:spacing w:val="80"/>
+          <w:sz w:val="44"/>
+          <w:szCs w:val="44"/>
         </w:rPr>
         <w:drawing>
-          <wp:anchor distT="0" distB="0" distL="114300" distR="114300" simplePos="0" relativeHeight="251667456" behindDoc="0" locked="0" layoutInCell="1" allowOverlap="1">
+          <wp:anchor distT="0" distB="0" distL="114300" distR="114300" simplePos="0" relativeHeight="251667456" behindDoc="1" locked="0" layoutInCell="1" allowOverlap="1" wp14:anchorId="57F66098" wp14:editId="21E49C7C">
             <wp:simplePos x="0" y="0"/>
             <wp:positionH relativeFrom="column">
-              <wp:posOffset>3771900</wp:posOffset>
+              <wp:posOffset>3168650</wp:posOffset>
             </wp:positionH>
             <wp:positionV relativeFrom="paragraph">
-              <wp:posOffset>-571500</wp:posOffset>
+              <wp:posOffset>-233680</wp:posOffset>
             </wp:positionV>
-            <wp:extent cx="1415415" cy="1600200"/>
-            <wp:effectExtent l="0" t="0" r="6985" b="0"/>
-            <wp:wrapTight wrapText="bothSides">
+            <wp:extent cx="2228215" cy="1863090"/>
+            <wp:effectExtent l="0" t="0" r="0" b="0"/>
+            <wp:wrapThrough wrapText="bothSides">
               <wp:wrapPolygon edited="0">
-                <wp:start x="9303" y="0"/>
-                <wp:lineTo x="0" y="4800"/>
-                <wp:lineTo x="0" y="16457"/>
-                <wp:lineTo x="9303" y="21257"/>
-                <wp:lineTo x="11629" y="21257"/>
-                <wp:lineTo x="20931" y="16800"/>
-                <wp:lineTo x="21319" y="16114"/>
-                <wp:lineTo x="21319" y="5143"/>
-                <wp:lineTo x="16668" y="2400"/>
-                <wp:lineTo x="11629" y="0"/>
-                <wp:lineTo x="9303" y="0"/>
+                <wp:start x="0" y="0"/>
+                <wp:lineTo x="0" y="21423"/>
+                <wp:lineTo x="21421" y="21423"/>
+                <wp:lineTo x="21421" y="0"/>
+                <wp:lineTo x="0" y="0"/>
               </wp:wrapPolygon>
-            </wp:wrapTight>
-            <wp:docPr id="2" name="Picture 2"/>
+            </wp:wrapThrough>
+            <wp:docPr id="4" name="Picture 4"/>
             <wp:cNvGraphicFramePr>
               <a:graphicFrameLocks xmlns:a="http://schemas.openxmlformats.org/drawingml/2006/main" noChangeAspect="1"/>
             </wp:cNvGraphicFramePr>
@@ -52,33 +48,46 @@
               <a:graphicData uri="http://schemas.openxmlformats.org/drawingml/2006/picture">
                 <pic:pic xmlns:pic="http://schemas.openxmlformats.org/drawingml/2006/picture">
                   <pic:nvPicPr>
-                    <pic:cNvPr id="0" name="cube.tif"/>
-                    <pic:cNvPicPr/>
+                    <pic:cNvPr id="0" name="Picture 3"/>
+                    <pic:cNvPicPr>
+                      <a:picLocks noChangeAspect="1" noChangeArrowheads="1"/>
+                    </pic:cNvPicPr>
                   </pic:nvPicPr>
                   <pic:blipFill>
-                    <a:blip r:embed="rId7">
+                    <a:blip r:embed="rId9">
                       <a:extLst>
                         <a:ext uri="{28A0092B-C50C-407E-A947-70E740481C1C}">
-                          <a14:useLocalDpi xmlns:a14="http://schemas.microsoft.com/office/drawing/2010/main" xmlns:wps="http://schemas.microsoft.com/office/word/2010/wordprocessingShape" xmlns:wpi="http://schemas.microsoft.com/office/word/2010/wordprocessingInk" xmlns:wpg="http://schemas.microsoft.com/office/word/2010/wordprocessingGroup" xmlns:w14="http://schemas.microsoft.com/office/word/2010/wordml" xmlns:w="http://schemas.openxmlformats.org/wordprocessingml/2006/main" xmlns:w10="urn:schemas-microsoft-com:office:word" xmlns:wp14="http://schemas.microsoft.com/office/word/2010/wordprocessingDrawing" xmlns:v="urn:schemas-microsoft-com:vml" xmlns:o="urn:schemas-microsoft-com:office:office" xmlns:mc="http://schemas.openxmlformats.org/markup-compatibility/2006" xmlns:wpc="http://schemas.microsoft.com/office/word/2010/wordprocessingCanvas" xmlns="" val="0"/>
+                          <a14:useLocalDpi xmlns:a14="http://schemas.microsoft.com/office/drawing/2010/main" val="0"/>
                         </a:ext>
                       </a:extLst>
                     </a:blip>
+                    <a:srcRect/>
                     <a:stretch>
                       <a:fillRect/>
                     </a:stretch>
                   </pic:blipFill>
-                  <pic:spPr>
+                  <pic:spPr bwMode="auto">
                     <a:xfrm>
                       <a:off x="0" y="0"/>
-                      <a:ext cx="1415415" cy="1600200"/>
+                      <a:ext cx="2228215" cy="1863090"/>
                     </a:xfrm>
                     <a:prstGeom prst="rect">
                       <a:avLst/>
                     </a:prstGeom>
+                    <a:noFill/>
+                    <a:ln>
+                      <a:noFill/>
+                    </a:ln>
                   </pic:spPr>
                 </pic:pic>
               </a:graphicData>
             </a:graphic>
+            <wp14:sizeRelH relativeFrom="page">
+              <wp14:pctWidth>0</wp14:pctWidth>
+            </wp14:sizeRelH>
+            <wp14:sizeRelV relativeFrom="page">
+              <wp14:pctHeight>0</wp14:pctHeight>
+            </wp14:sizeRelV>
           </wp:anchor>
         </w:drawing>
       </w:r>
@@ -155,19 +164,22 @@
         </w:rPr>
         <w:t xml:space="preserve"> to BLUEsat</w:t>
       </w:r>
-    </w:p>
-    <w:p>
-      <w:pPr>
-        <w:ind w:firstLine="720"/>
-        <w:jc w:val="center"/>
-        <w:rPr>
-          <w:rFonts w:cs="Garamond"/>
-          <w:caps/>
-          <w:spacing w:val="30"/>
-          <w:sz w:val="18"/>
-          <w:szCs w:val="18"/>
-        </w:rPr>
-      </w:pPr>
+      <w:r>
+        <w:rPr>
+          <w:rStyle w:val="Normal"/>
+          <w:rFonts w:ascii="Times New Roman" w:eastAsia="Times New Roman" w:hAnsi="Times New Roman"/>
+          <w:snapToGrid w:val="0"/>
+          <w:color w:val="000000"/>
+          <w:w w:val="0"/>
+          <w:sz w:val="0"/>
+          <w:szCs w:val="0"/>
+          <w:u w:color="000000"/>
+          <w:bdr w:val="none" w:sz="0" w:space="0" w:color="000000"/>
+          <w:shd w:val="clear" w:color="000000" w:fill="000000"/>
+          <w:lang w:val="x-none" w:eastAsia="x-none" w:bidi="x-none"/>
+        </w:rPr>
+        <w:t xml:space="preserve"> </w:t>
+      </w:r>
     </w:p>
     <w:p>
       <w:pPr>
@@ -195,7 +207,7 @@
           <w:szCs w:val="44"/>
         </w:rPr>
         <w:pict>
-          <v:line id="Straight Connector 13" o:spid="_x0000_s1030" style="position:absolute;z-index:251663360;visibility:visible;mso-width-relative:margin;mso-height-relative:margin" from=".7pt,16pt" to="425.95pt,17.1pt" o:gfxdata="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" strokecolor="black [3213]"/>
+          <v:line id="Straight Connector 13" o:spid="_x0000_s1030" style="position:absolute;z-index:251663360;visibility:visible;mso-width-relative:margin;mso-height-relative:margin" from=".7pt,16pt" to="222.2pt,16pt" o:gfxdata="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" strokecolor="black [3213]"/>
         </w:pict>
       </w:r>
       <w:r>
@@ -228,59 +240,31 @@
         <w:rPr>
           <w:szCs w:val="24"/>
         </w:rPr>
-        <w:t xml:space="preserve"> (Basic Low Earth Orbit University Experimental Satellite</w:t>
-      </w:r>
-      <w:r>
-        <w:rPr>
-          <w:szCs w:val="24"/>
-        </w:rPr>
-        <w:t>) is an</w:t>
-      </w:r>
-      <w:r>
-        <w:rPr>
-          <w:szCs w:val="24"/>
-        </w:rPr>
-        <w:t xml:space="preserve"> entirely</w:t>
-      </w:r>
-      <w:r>
-        <w:rPr>
-          <w:color w:val="000000"/>
-          <w:szCs w:val="24"/>
-          <w:shd w:val="clear" w:color="auto" w:fill="FFFFFF"/>
-        </w:rPr>
-        <w:t xml:space="preserve"> undergraduate</w:t>
-      </w:r>
-      <w:r>
-        <w:rPr>
-          <w:color w:val="000000"/>
-          <w:szCs w:val="24"/>
-          <w:shd w:val="clear" w:color="auto" w:fill="FFFFFF"/>
-        </w:rPr>
         <w:t xml:space="preserve"> </w:t>
       </w:r>
       <w:r>
         <w:rPr>
-          <w:color w:val="000000"/>
-          <w:szCs w:val="24"/>
-          <w:shd w:val="clear" w:color="auto" w:fill="FFFFFF"/>
-        </w:rPr>
-        <w:t>society</w:t>
-      </w:r>
-      <w:r>
-        <w:rPr>
-          <w:color w:val="000000"/>
-          <w:szCs w:val="24"/>
-          <w:shd w:val="clear" w:color="auto" w:fill="FFFFFF"/>
-        </w:rPr>
-        <w:t xml:space="preserve"> whose </w:t>
-      </w:r>
-      <w:r>
-        <w:rPr>
-          <w:color w:val="000000"/>
-          <w:szCs w:val="24"/>
-          <w:shd w:val="clear" w:color="auto" w:fill="FFFFFF"/>
-        </w:rPr>
-        <w:t xml:space="preserve">focus is on space engineering. </w:t>
+          <w:szCs w:val="24"/>
+        </w:rPr>
+        <w:t>is an</w:t>
+      </w:r>
+      <w:r>
+        <w:rPr>
+          <w:szCs w:val="24"/>
+        </w:rPr>
+        <w:t xml:space="preserve"> </w:t>
+      </w:r>
+      <w:r>
+        <w:rPr>
+          <w:szCs w:val="24"/>
+        </w:rPr>
+        <w:t xml:space="preserve">undergraduate led and run </w:t>
+      </w:r>
+      <w:r>
+        <w:rPr>
+          <w:szCs w:val="24"/>
+        </w:rPr>
+        <w:t>engineering student society building a satellite.</w:t>
       </w:r>
     </w:p>
     <w:p>
@@ -339,13 +323,7 @@
         <w:rPr>
           <w:szCs w:val="24"/>
         </w:rPr>
-        <w:t xml:space="preserve"> Thanks</w:t>
-      </w:r>
-      <w:r>
-        <w:rPr>
-          <w:szCs w:val="24"/>
-        </w:rPr>
-        <w:t xml:space="preserve"> to</w:t>
+        <w:t>Thanks</w:t>
       </w:r>
       <w:r>
         <w:rPr>
@@ -357,19 +335,31 @@
         <w:rPr>
           <w:szCs w:val="24"/>
         </w:rPr>
-        <w:t>the</w:t>
-      </w:r>
-      <w:r>
-        <w:rPr>
-          <w:szCs w:val="24"/>
-        </w:rPr>
-        <w:t xml:space="preserve"> fantastic work </w:t>
-      </w:r>
-      <w:r>
-        <w:rPr>
-          <w:szCs w:val="24"/>
-        </w:rPr>
-        <w:t xml:space="preserve">by our student members </w:t>
+        <w:t xml:space="preserve">to a lot of </w:t>
+      </w:r>
+      <w:r>
+        <w:rPr>
+          <w:szCs w:val="24"/>
+        </w:rPr>
+        <w:t>fantastic work</w:t>
+      </w:r>
+      <w:r>
+        <w:rPr>
+          <w:szCs w:val="24"/>
+        </w:rPr>
+        <w:t xml:space="preserve"> </w:t>
+      </w:r>
+      <w:r>
+        <w:rPr>
+          <w:szCs w:val="24"/>
+        </w:rPr>
+        <w:t>from our</w:t>
+      </w:r>
+      <w:r>
+        <w:rPr>
+          <w:szCs w:val="24"/>
+        </w:rPr>
+        <w:t xml:space="preserve"> members </w:t>
       </w:r>
       <w:r>
         <w:rPr>
@@ -417,13 +407,19 @@
         <w:rPr>
           <w:szCs w:val="24"/>
         </w:rPr>
-        <w:t>our major milestone in Marc</w:t>
-      </w:r>
-      <w:r>
-        <w:rPr>
-          <w:szCs w:val="24"/>
-        </w:rPr>
-        <w:t>h 2013. We will be launching our satellite designed entirely by UNSW students in a scientific balloon from Alice Springs for three days of intensive testing at over 40km high!</w:t>
+        <w:t xml:space="preserve">a major milestone next year. In March, 2013, we will be launching </w:t>
+      </w:r>
+      <w:r>
+        <w:rPr>
+          <w:szCs w:val="24"/>
+        </w:rPr>
+        <w:t xml:space="preserve">satellite students from Alice Springs for three days of intensive testing </w:t>
+      </w:r>
+      <w:r>
+        <w:rPr>
+          <w:szCs w:val="24"/>
+        </w:rPr>
+        <w:t>in the upper stratosphere.</w:t>
       </w:r>
       <w:r>
         <w:rPr>
@@ -515,7 +511,7 @@
         <w:rPr>
           <w:szCs w:val="24"/>
         </w:rPr>
-        <w:t xml:space="preserve"> logistics and sponsorship. In development we have:</w:t>
+        <w:t xml:space="preserve"> logistics and sponsorship.</w:t>
       </w:r>
     </w:p>
     <w:p>
@@ -624,20 +620,32 @@
         <w:rPr>
           <w:szCs w:val="24"/>
         </w:rPr>
-        <w:t xml:space="preserve">working on fixing our solar panels to the structure. Consider this if you are interested in </w:t>
+        <w:t>working on fixing our solar panels to the structure. Consider this if you are interested in photo</w:t>
+      </w:r>
+      <w:r>
+        <w:rPr>
+          <w:szCs w:val="24"/>
+        </w:rPr>
+        <w:t>-</w:t>
       </w:r>
       <w:proofErr w:type="spellStart"/>
       <w:r>
         <w:rPr>
           <w:szCs w:val="24"/>
         </w:rPr>
-        <w:t>photovoltaics</w:t>
+        <w:t>voltaics</w:t>
       </w:r>
       <w:proofErr w:type="spellEnd"/>
       <w:r>
         <w:rPr>
           <w:szCs w:val="24"/>
         </w:rPr>
+        <w:t xml:space="preserve"> or power</w:t>
+      </w:r>
+      <w:r>
+        <w:rPr>
+          <w:szCs w:val="24"/>
+        </w:rPr>
         <w:t xml:space="preserve">. </w:t>
       </w:r>
       <w:r>
@@ -762,7 +770,19 @@
         <w:rPr>
           <w:szCs w:val="24"/>
         </w:rPr>
-        <w:t xml:space="preserve">can act as an analogue repeater and is able to send and receive digital information over radio. </w:t>
+        <w:t xml:space="preserve">can act as an analogue repeater and is able to send and receive digital information </w:t>
+      </w:r>
+      <w:r>
+        <w:rPr>
+          <w:szCs w:val="24"/>
+        </w:rPr>
+        <w:t>over radio</w:t>
+      </w:r>
+      <w:r>
+        <w:rPr>
+          <w:szCs w:val="24"/>
+        </w:rPr>
+        <w:t xml:space="preserve">. </w:t>
       </w:r>
       <w:r>
         <w:rPr>
@@ -860,26 +880,32 @@
           <w:szCs w:val="24"/>
         </w:rPr>
       </w:pPr>
+      <w:r>
+        <w:rPr>
+          <w:b/>
+          <w:szCs w:val="24"/>
+        </w:rPr>
+        <w:t>The Future –</w:t>
+      </w:r>
+      <w:r>
+        <w:rPr>
+          <w:szCs w:val="24"/>
+        </w:rPr>
+        <w:t xml:space="preserve"> </w:t>
+      </w:r>
+      <w:r>
+        <w:rPr>
+          <w:szCs w:val="24"/>
+        </w:rPr>
+        <w:t>Last but not least</w:t>
+      </w:r>
       <w:bookmarkStart w:id="0" w:name="_GoBack"/>
       <w:bookmarkEnd w:id="0"/>
       <w:r>
         <w:rPr>
-          <w:b/>
-          <w:szCs w:val="24"/>
-        </w:rPr>
-        <w:t>The Future –</w:t>
-      </w:r>
-      <w:r>
-        <w:rPr>
-          <w:szCs w:val="24"/>
-        </w:rPr>
-        <w:t xml:space="preserve"> </w:t>
-      </w:r>
-      <w:r>
-        <w:rPr>
-          <w:szCs w:val="24"/>
-        </w:rPr>
-        <w:t xml:space="preserve">Last but not least we </w:t>
+          <w:szCs w:val="24"/>
+        </w:rPr>
+        <w:t xml:space="preserve"> we </w:t>
       </w:r>
       <w:r>
         <w:rPr>
@@ -988,7 +1014,7 @@
       <w:r>
         <w:t xml:space="preserve">If you are interested in finding out more send an email to </w:t>
       </w:r>
-      <w:hyperlink r:id="rId8" w:history="1">
+      <w:hyperlink r:id="rId10" w:history="1">
         <w:r>
           <w:rPr>
             <w:rStyle w:val="Hyperlink"/>
@@ -1001,8 +1027,8 @@
       </w:r>
     </w:p>
     <w:sectPr>
-      <w:headerReference w:type="default" r:id="rId9"/>
-      <w:footerReference w:type="default" r:id="rId10"/>
+      <w:headerReference w:type="default" r:id="rId11"/>
+      <w:footerReference w:type="default" r:id="rId12"/>
       <w:pgSz w:w="12240" w:h="15840"/>
       <w:pgMar w:top="1440" w:right="1800" w:bottom="993" w:left="1800" w:header="720" w:footer="864" w:gutter="0"/>
       <w:pgNumType w:start="1"/>
@@ -1014,7 +1040,7 @@
 </file>
 
 <file path=word/endnotes.xml><?xml version="1.0" encoding="utf-8"?>
-<w:endnotes xmlns:ve="http://schemas.openxmlformats.org/markup-compatibility/2006" xmlns:o="urn:schemas-microsoft-com:office:office" xmlns:r="http://schemas.openxmlformats.org/officeDocument/2006/relationships" xmlns:m="http://schemas.openxmlformats.org/officeDocument/2006/math" xmlns:v="urn:schemas-microsoft-com:vml" xmlns:wp="http://schemas.openxmlformats.org/drawingml/2006/wordprocessingDrawing" xmlns:w10="urn:schemas-microsoft-com:office:word" xmlns:w="http://schemas.openxmlformats.org/wordprocessingml/2006/main" xmlns:wne="http://schemas.microsoft.com/office/word/2006/wordml">
+<w:endnotes xmlns:wpc="http://schemas.microsoft.com/office/word/2010/wordprocessingCanvas" xmlns:mc="http://schemas.openxmlformats.org/markup-compatibility/2006" xmlns:o="urn:schemas-microsoft-com:office:office" xmlns:r="http://schemas.openxmlformats.org/officeDocument/2006/relationships" xmlns:m="http://schemas.openxmlformats.org/officeDocument/2006/math" xmlns:v="urn:schemas-microsoft-com:vml" xmlns:wp14="http://schemas.microsoft.com/office/word/2010/wordprocessingDrawing" xmlns:wp="http://schemas.openxmlformats.org/drawingml/2006/wordprocessingDrawing" xmlns:w10="urn:schemas-microsoft-com:office:word" xmlns:w="http://schemas.openxmlformats.org/wordprocessingml/2006/main" xmlns:w14="http://schemas.microsoft.com/office/word/2010/wordml" xmlns:wpg="http://schemas.microsoft.com/office/word/2010/wordprocessingGroup" xmlns:wpi="http://schemas.microsoft.com/office/word/2010/wordprocessingInk" xmlns:wne="http://schemas.microsoft.com/office/word/2006/wordml" xmlns:wps="http://schemas.microsoft.com/office/word/2010/wordprocessingShape" mc:Ignorable="w14 wp14">
   <w:endnote w:type="separator" w:id="-1">
     <w:p>
       <w:r>
@@ -1033,7 +1059,7 @@
 </file>
 
 <file path=word/footer1.xml><?xml version="1.0" encoding="utf-8"?>
-<w:ftr xmlns:ve="http://schemas.openxmlformats.org/markup-compatibility/2006" xmlns:o="urn:schemas-microsoft-com:office:office" xmlns:r="http://schemas.openxmlformats.org/officeDocument/2006/relationships" xmlns:m="http://schemas.openxmlformats.org/officeDocument/2006/math" xmlns:v="urn:schemas-microsoft-com:vml" xmlns:wp="http://schemas.openxmlformats.org/drawingml/2006/wordprocessingDrawing" xmlns:w10="urn:schemas-microsoft-com:office:word" xmlns:w="http://schemas.openxmlformats.org/wordprocessingml/2006/main" xmlns:wne="http://schemas.microsoft.com/office/word/2006/wordml">
+<w:ftr xmlns:wpc="http://schemas.microsoft.com/office/word/2010/wordprocessingCanvas" xmlns:mc="http://schemas.openxmlformats.org/markup-compatibility/2006" xmlns:o="urn:schemas-microsoft-com:office:office" xmlns:r="http://schemas.openxmlformats.org/officeDocument/2006/relationships" xmlns:m="http://schemas.openxmlformats.org/officeDocument/2006/math" xmlns:v="urn:schemas-microsoft-com:vml" xmlns:wp14="http://schemas.microsoft.com/office/word/2010/wordprocessingDrawing" xmlns:wp="http://schemas.openxmlformats.org/drawingml/2006/wordprocessingDrawing" xmlns:w10="urn:schemas-microsoft-com:office:word" xmlns:w="http://schemas.openxmlformats.org/wordprocessingml/2006/main" xmlns:w14="http://schemas.microsoft.com/office/word/2010/wordml" xmlns:wpg="http://schemas.microsoft.com/office/word/2010/wordprocessingGroup" xmlns:wpi="http://schemas.microsoft.com/office/word/2010/wordprocessingInk" xmlns:wne="http://schemas.microsoft.com/office/word/2006/wordml" xmlns:wps="http://schemas.microsoft.com/office/word/2010/wordprocessingShape" mc:Ignorable="w14 wp14">
   <w:p>
     <w:pPr>
       <w:tabs>
@@ -1049,7 +1075,7 @@
 </file>
 
 <file path=word/footnotes.xml><?xml version="1.0" encoding="utf-8"?>
-<w:footnotes xmlns:ve="http://schemas.openxmlformats.org/markup-compatibility/2006" xmlns:o="urn:schemas-microsoft-com:office:office" xmlns:r="http://schemas.openxmlformats.org/officeDocument/2006/relationships" xmlns:m="http://schemas.openxmlformats.org/officeDocument/2006/math" xmlns:v="urn:schemas-microsoft-com:vml" xmlns:wp="http://schemas.openxmlformats.org/drawingml/2006/wordprocessingDrawing" xmlns:w10="urn:schemas-microsoft-com:office:word" xmlns:w="http://schemas.openxmlformats.org/wordprocessingml/2006/main" xmlns:wne="http://schemas.microsoft.com/office/word/2006/wordml">
+<w:footnotes xmlns:wpc="http://schemas.microsoft.com/office/word/2010/wordprocessingCanvas" xmlns:mc="http://schemas.openxmlformats.org/markup-compatibility/2006" xmlns:o="urn:schemas-microsoft-com:office:office" xmlns:r="http://schemas.openxmlformats.org/officeDocument/2006/relationships" xmlns:m="http://schemas.openxmlformats.org/officeDocument/2006/math" xmlns:v="urn:schemas-microsoft-com:vml" xmlns:wp14="http://schemas.microsoft.com/office/word/2010/wordprocessingDrawing" xmlns:wp="http://schemas.openxmlformats.org/drawingml/2006/wordprocessingDrawing" xmlns:w10="urn:schemas-microsoft-com:office:word" xmlns:w="http://schemas.openxmlformats.org/wordprocessingml/2006/main" xmlns:w14="http://schemas.microsoft.com/office/word/2010/wordml" xmlns:wpg="http://schemas.microsoft.com/office/word/2010/wordprocessingGroup" xmlns:wpi="http://schemas.microsoft.com/office/word/2010/wordprocessingInk" xmlns:wne="http://schemas.microsoft.com/office/word/2006/wordml" xmlns:wps="http://schemas.microsoft.com/office/word/2010/wordprocessingShape" mc:Ignorable="w14 wp14">
   <w:footnote w:type="separator" w:id="-1">
     <w:p>
       <w:r>
@@ -1068,7 +1094,7 @@
 </file>
 
 <file path=word/header1.xml><?xml version="1.0" encoding="utf-8"?>
-<w:hdr xmlns:ve="http://schemas.openxmlformats.org/markup-compatibility/2006" xmlns:o="urn:schemas-microsoft-com:office:office" xmlns:r="http://schemas.openxmlformats.org/officeDocument/2006/relationships" xmlns:m="http://schemas.openxmlformats.org/officeDocument/2006/math" xmlns:v="urn:schemas-microsoft-com:vml" xmlns:wp="http://schemas.openxmlformats.org/drawingml/2006/wordprocessingDrawing" xmlns:w10="urn:schemas-microsoft-com:office:word" xmlns:w="http://schemas.openxmlformats.org/wordprocessingml/2006/main" xmlns:wne="http://schemas.microsoft.com/office/word/2006/wordml">
+<w:hdr xmlns:wpc="http://schemas.microsoft.com/office/word/2010/wordprocessingCanvas" xmlns:mc="http://schemas.openxmlformats.org/markup-compatibility/2006" xmlns:o="urn:schemas-microsoft-com:office:office" xmlns:r="http://schemas.openxmlformats.org/officeDocument/2006/relationships" xmlns:m="http://schemas.openxmlformats.org/officeDocument/2006/math" xmlns:v="urn:schemas-microsoft-com:vml" xmlns:wp14="http://schemas.microsoft.com/office/word/2010/wordprocessingDrawing" xmlns:wp="http://schemas.openxmlformats.org/drawingml/2006/wordprocessingDrawing" xmlns:w10="urn:schemas-microsoft-com:office:word" xmlns:w="http://schemas.openxmlformats.org/wordprocessingml/2006/main" xmlns:w14="http://schemas.microsoft.com/office/word/2010/wordml" xmlns:wpg="http://schemas.microsoft.com/office/word/2010/wordprocessingGroup" xmlns:wpi="http://schemas.microsoft.com/office/word/2010/wordprocessingInk" xmlns:wne="http://schemas.microsoft.com/office/word/2006/wordml" xmlns:wps="http://schemas.microsoft.com/office/word/2010/wordprocessingShape" mc:Ignorable="w14 wp14">
   <w:p>
     <w:pPr>
       <w:tabs>
@@ -1084,7 +1110,7 @@
 </file>
 
 <file path=word/numbering.xml><?xml version="1.0" encoding="utf-8"?>
-<w:numbering xmlns:ve="http://schemas.openxmlformats.org/markup-compatibility/2006" xmlns:o="urn:schemas-microsoft-com:office:office" xmlns:r="http://schemas.openxmlformats.org/officeDocument/2006/relationships" xmlns:m="http://schemas.openxmlformats.org/officeDocument/2006/math" xmlns:v="urn:schemas-microsoft-com:vml" xmlns:wp="http://schemas.openxmlformats.org/drawingml/2006/wordprocessingDrawing" xmlns:w10="urn:schemas-microsoft-com:office:word" xmlns:w="http://schemas.openxmlformats.org/wordprocessingml/2006/main" xmlns:wne="http://schemas.microsoft.com/office/word/2006/wordml">
+<w:numbering xmlns:wpc="http://schemas.microsoft.com/office/word/2010/wordprocessingCanvas" xmlns:mc="http://schemas.openxmlformats.org/markup-compatibility/2006" xmlns:o="urn:schemas-microsoft-com:office:office" xmlns:r="http://schemas.openxmlformats.org/officeDocument/2006/relationships" xmlns:m="http://schemas.openxmlformats.org/officeDocument/2006/math" xmlns:v="urn:schemas-microsoft-com:vml" xmlns:wp14="http://schemas.microsoft.com/office/word/2010/wordprocessingDrawing" xmlns:wp="http://schemas.openxmlformats.org/drawingml/2006/wordprocessingDrawing" xmlns:w10="urn:schemas-microsoft-com:office:word" xmlns:w="http://schemas.openxmlformats.org/wordprocessingml/2006/main" xmlns:w14="http://schemas.microsoft.com/office/word/2010/wordml" xmlns:wpg="http://schemas.microsoft.com/office/word/2010/wordprocessingGroup" xmlns:wpi="http://schemas.microsoft.com/office/word/2010/wordprocessingInk" xmlns:wne="http://schemas.microsoft.com/office/word/2006/wordml" xmlns:wps="http://schemas.microsoft.com/office/word/2010/wordprocessingShape" mc:Ignorable="w14 wp14">
   <w:abstractNum w:abstractNumId="0">
     <w:nsid w:val="1DC82B57"/>
     <w:multiLevelType w:val="hybridMultilevel"/>
@@ -1205,7 +1231,7 @@
 </file>
 
 <file path=word/styles.xml><?xml version="1.0" encoding="utf-8"?>
-<w:styles xmlns:r="http://schemas.openxmlformats.org/officeDocument/2006/relationships" xmlns:w="http://schemas.openxmlformats.org/wordprocessingml/2006/main">
+<w:styles xmlns:mc="http://schemas.openxmlformats.org/markup-compatibility/2006" xmlns:r="http://schemas.openxmlformats.org/officeDocument/2006/relationships" xmlns:w="http://schemas.openxmlformats.org/wordprocessingml/2006/main" xmlns:w14="http://schemas.microsoft.com/office/word/2010/wordml" mc:Ignorable="w14">
   <w:docDefaults>
     <w:rPrDefault>
       <w:rPr>
@@ -1384,7 +1410,6 @@
     <w:uiPriority w:val="99"/>
     <w:semiHidden/>
     <w:unhideWhenUsed/>
-    <w:qFormat/>
     <w:tblPr>
       <w:tblInd w:w="0" w:type="dxa"/>
       <w:tblCellMar>
@@ -1469,6 +1494,29 @@
       <w:color w:val="0000FF"/>
       <w:u w:val="single"/>
     </w:rPr>
+  </w:style>
+  <w:style w:type="table" w:styleId="TableGrid">
+    <w:name w:val="Table Grid"/>
+    <w:basedOn w:val="TableNormal"/>
+    <w:uiPriority w:val="59"/>
+    <w:rsid w:val="00AB45F0"/>
+    <w:tblPr>
+      <w:tblInd w:w="0" w:type="dxa"/>
+      <w:tblBorders>
+        <w:top w:val="single" w:sz="4" w:space="0" w:color="auto"/>
+        <w:left w:val="single" w:sz="4" w:space="0" w:color="auto"/>
+        <w:bottom w:val="single" w:sz="4" w:space="0" w:color="auto"/>
+        <w:right w:val="single" w:sz="4" w:space="0" w:color="auto"/>
+        <w:insideH w:val="single" w:sz="4" w:space="0" w:color="auto"/>
+        <w:insideV w:val="single" w:sz="4" w:space="0" w:color="auto"/>
+      </w:tblBorders>
+      <w:tblCellMar>
+        <w:top w:w="0" w:type="dxa"/>
+        <w:left w:w="108" w:type="dxa"/>
+        <w:bottom w:w="0" w:type="dxa"/>
+        <w:right w:w="108" w:type="dxa"/>
+      </w:tblCellMar>
+    </w:tblPr>
   </w:style>
 </w:styles>
 </file>
@@ -1645,6 +1693,7 @@
   <w:style w:type="character" w:default="1" w:styleId="DefaultParagraphFont">
     <w:name w:val="Default Paragraph Font"/>
     <w:uiPriority w:val="1"/>
+    <w:semiHidden/>
     <w:unhideWhenUsed/>
   </w:style>
   <w:style w:type="table" w:default="1" w:styleId="TableNormal">
@@ -2058,4 +2107,16 @@
   </a:objectDefaults>
   <a:extraClrSchemeLst/>
 </a:theme>
+</file>
+
+<file path=customXml/item1.xml><?xml version="1.0" encoding="utf-8"?>
+<b:Sources xmlns:b="http://schemas.openxmlformats.org/officeDocument/2006/bibliography" xmlns="http://schemas.openxmlformats.org/officeDocument/2006/bibliography" SelectedStyle="\APA.XSL" StyleName="APA"/>
+</file>
+
+<file path=customXml/itemProps1.xml><?xml version="1.0" encoding="utf-8"?>
+<ds:datastoreItem xmlns:ds="http://schemas.openxmlformats.org/officeDocument/2006/customXml" ds:itemID="{9EA54891-585D-436D-9E9C-9DF03BA3191A}">
+  <ds:schemaRefs>
+    <ds:schemaRef ds:uri="http://schemas.openxmlformats.org/officeDocument/2006/bibliography"/>
+  </ds:schemaRefs>
+</ds:datastoreItem>
 </file>
</xml_diff>